<commit_message>
added (incomplete) classes: Operator, BankManager, User. added a test class with psvm TestClass. changed [1stparentclass] name to ATM class. edited roles word doc for additional TODOs, some implementation notes, and clarity
</commit_message>
<xml_diff>
--- a/phase1/roles.docx
+++ b/phase1/roles.docx
@@ -169,7 +169,21 @@
           <w:rFonts w:ascii="Helvetica Neue" w:hAnsi="Helvetica Neue" w:cs="Helvetica Neue"/>
           <w:lang w:val="en-US"/>
         </w:rPr>
-        <w:t xml:space="preserve"> user + manager by format of usernames</w:t>
+        <w:t xml:space="preserve"> user </w:t>
+      </w:r>
+      <w:r>
+        <w:rPr>
+          <w:rFonts w:ascii="Helvetica Neue" w:hAnsi="Helvetica Neue" w:cs="Helvetica Neue"/>
+          <w:lang w:val="en-US"/>
+        </w:rPr>
+        <w:t>/</w:t>
+      </w:r>
+      <w:r>
+        <w:rPr>
+          <w:rFonts w:ascii="Helvetica Neue" w:hAnsi="Helvetica Neue" w:cs="Helvetica Neue"/>
+          <w:lang w:val="en-US"/>
+        </w:rPr>
+        <w:t xml:space="preserve"> manager by format of usernames</w:t>
       </w:r>
     </w:p>
     <w:p>
@@ -293,6 +307,136 @@
         </w:rPr>
         <w:t>Time (static variable)</w:t>
       </w:r>
+      <w:r>
+        <w:rPr>
+          <w:rFonts w:ascii="Helvetica Neue" w:hAnsi="Helvetica Neue" w:cs="Helvetica Neue"/>
+          <w:lang w:val="en-US"/>
+        </w:rPr>
+        <w:t>:</w:t>
+      </w:r>
+    </w:p>
+    <w:p>
+      <w:pPr>
+        <w:pStyle w:val="ListParagraph"/>
+        <w:numPr>
+          <w:ilvl w:val="1"/>
+          <w:numId w:val="4"/>
+        </w:numPr>
+        <w:rPr>
+          <w:rFonts w:ascii="Helvetica Neue" w:hAnsi="Helvetica Neue" w:cs="Helvetica Neue"/>
+          <w:lang w:val="en-US"/>
+        </w:rPr>
+      </w:pPr>
+      <w:r>
+        <w:rPr>
+          <w:rFonts w:ascii="Helvetica Neue" w:hAnsi="Helvetica Neue" w:cs="Helvetica Neue"/>
+          <w:lang w:val="en-US"/>
+        </w:rPr>
+        <w:t>The bank manager should only have to set the date once. You can assume that the program is shut down and restarted every night at midnight. When the user asks to see their account balance, it should be up-to-date as of the previous day.</w:t>
+      </w:r>
+    </w:p>
+    <w:p>
+      <w:pPr>
+        <w:pStyle w:val="ListParagraph"/>
+        <w:numPr>
+          <w:ilvl w:val="2"/>
+          <w:numId w:val="4"/>
+        </w:numPr>
+        <w:rPr>
+          <w:rFonts w:ascii="Helvetica Neue" w:hAnsi="Helvetica Neue" w:cs="Helvetica Neue"/>
+          <w:lang w:val="en-US"/>
+        </w:rPr>
+      </w:pPr>
+      <w:r>
+        <w:rPr>
+          <w:rFonts w:ascii="Helvetica Neue" w:hAnsi="Helvetica Neue" w:cs="Helvetica Neue"/>
+          <w:lang w:val="en-US"/>
+        </w:rPr>
+        <w:t>// when shut down</w:t>
+      </w:r>
+      <w:r>
+        <w:rPr>
+          <w:rFonts w:ascii="Helvetica Neue" w:hAnsi="Helvetica Neue" w:cs="Helvetica Neue"/>
+          <w:lang w:val="en-US"/>
+        </w:rPr>
+        <w:t xml:space="preserve"> method is called, output the current time</w:t>
+      </w:r>
+    </w:p>
+    <w:p>
+      <w:pPr>
+        <w:pStyle w:val="ListParagraph"/>
+        <w:numPr>
+          <w:ilvl w:val="2"/>
+          <w:numId w:val="4"/>
+        </w:numPr>
+        <w:rPr>
+          <w:rFonts w:ascii="Helvetica Neue" w:hAnsi="Helvetica Neue" w:cs="Helvetica Neue"/>
+          <w:lang w:val="en-US"/>
+        </w:rPr>
+      </w:pPr>
+      <w:r>
+        <w:rPr>
+          <w:rFonts w:ascii="Helvetica Neue" w:hAnsi="Helvetica Neue" w:cs="Helvetica Neue"/>
+          <w:lang w:val="en-US"/>
+        </w:rPr>
+        <w:t>// when program is started, read said time and set the time</w:t>
+      </w:r>
+      <w:bookmarkStart w:id="0" w:name="_GoBack"/>
+      <w:bookmarkEnd w:id="0"/>
+    </w:p>
+    <w:p>
+      <w:pPr>
+        <w:pStyle w:val="ListParagraph"/>
+        <w:numPr>
+          <w:ilvl w:val="1"/>
+          <w:numId w:val="4"/>
+        </w:numPr>
+        <w:rPr>
+          <w:rFonts w:ascii="Helvetica Neue" w:hAnsi="Helvetica Neue" w:cs="Helvetica Neue"/>
+          <w:lang w:val="en-US"/>
+        </w:rPr>
+      </w:pPr>
+      <w:r>
+        <w:rPr>
+          <w:rFonts w:ascii="Helvetica Neue" w:hAnsi="Helvetica Neue" w:cs="Helvetica Neue"/>
+          <w:lang w:val="en-US"/>
+        </w:rPr>
+        <w:t>If you can make it completely up-to-date, that is even better! (but optional).</w:t>
+      </w:r>
+    </w:p>
+    <w:p>
+      <w:pPr>
+        <w:pStyle w:val="ListParagraph"/>
+        <w:numPr>
+          <w:ilvl w:val="1"/>
+          <w:numId w:val="4"/>
+        </w:numPr>
+        <w:rPr>
+          <w:rFonts w:ascii="Helvetica Neue" w:hAnsi="Helvetica Neue" w:cs="Helvetica Neue"/>
+          <w:lang w:val="en-US"/>
+        </w:rPr>
+      </w:pPr>
+      <w:r>
+        <w:rPr>
+          <w:rFonts w:ascii="Helvetica Neue" w:hAnsi="Helvetica Neue" w:cs="Helvetica Neue"/>
+          <w:lang w:val="en-US"/>
+        </w:rPr>
+        <w:t>If you want to include time stamps, you can do this any way you want</w:t>
+      </w:r>
+      <w:r>
+        <w:rPr>
+          <w:rFonts w:ascii="Helvetica Neue" w:hAnsi="Helvetica Neue" w:cs="Helvetica Neue"/>
+          <w:lang w:val="en-US"/>
+        </w:rPr>
+        <w:t xml:space="preserve">; </w:t>
+      </w:r>
+      <w:r>
+        <w:rPr>
+          <w:rFonts w:ascii="Helvetica Neue" w:hAnsi="Helvetica Neue" w:cs="Helvetica Neue"/>
+          <w:lang w:val="en-US"/>
+        </w:rPr>
+        <w:t>through the input file(s), using the system clock, or any other way.</w:t>
+      </w:r>
     </w:p>
     <w:p>
       <w:pPr>
@@ -316,6 +460,33 @@
         </w:rPr>
         <w:t>Handling cash (static variable)</w:t>
       </w:r>
+      <w:r>
+        <w:rPr>
+          <w:rFonts w:ascii="Helvetica Neue" w:hAnsi="Helvetica Neue" w:cs="Helvetica Neue"/>
+          <w:lang w:val="en-US"/>
+        </w:rPr>
+        <w:t>:</w:t>
+      </w:r>
+    </w:p>
+    <w:p>
+      <w:pPr>
+        <w:pStyle w:val="ListParagraph"/>
+        <w:numPr>
+          <w:ilvl w:val="1"/>
+          <w:numId w:val="4"/>
+        </w:numPr>
+        <w:rPr>
+          <w:rFonts w:ascii="Helvetica Neue" w:hAnsi="Helvetica Neue" w:cs="Helvetica Neue"/>
+          <w:lang w:val="en-US"/>
+        </w:rPr>
+      </w:pPr>
+      <w:r>
+        <w:rPr>
+          <w:rFonts w:ascii="Helvetica Neue" w:hAnsi="Helvetica Neue" w:cs="Helvetica Neue"/>
+          <w:lang w:val="en-US"/>
+        </w:rPr>
+        <w:t>The bank machine should know how many $5, $10, $20, and $50 bills it has. When the amount of any denomination goes below 20, your program should send an alert to a file called alerts.txt that the real-life manager would read and handle by restocking the machine. When a user requests a withdrawal, your program will have to decide which bills to give to the user and decrease the total of those denominations accordingly.</w:t>
+      </w:r>
     </w:p>
     <w:p>
       <w:pPr>
@@ -337,7 +508,113 @@
           <w:rFonts w:ascii="Helvetica Neue" w:hAnsi="Helvetica Neue" w:cs="Helvetica Neue"/>
           <w:lang w:val="en-US"/>
         </w:rPr>
-        <w:t>Bank manager (instance variable)</w:t>
+        <w:t>Bank manager (</w:t>
+      </w:r>
+      <w:r>
+        <w:rPr>
+          <w:rFonts w:ascii="Helvetica Neue" w:hAnsi="Helvetica Neue" w:cs="Helvetica Neue"/>
+          <w:lang w:val="en-US"/>
+        </w:rPr>
+        <w:t>final instance</w:t>
+      </w:r>
+      <w:r>
+        <w:rPr>
+          <w:rFonts w:ascii="Helvetica Neue" w:hAnsi="Helvetica Neue" w:cs="Helvetica Neue"/>
+          <w:lang w:val="en-US"/>
+        </w:rPr>
+        <w:t xml:space="preserve"> variable)</w:t>
+      </w:r>
+      <w:r>
+        <w:rPr>
+          <w:rFonts w:ascii="Helvetica Neue" w:hAnsi="Helvetica Neue" w:cs="Helvetica Neue"/>
+          <w:lang w:val="en-US"/>
+        </w:rPr>
+        <w:t>:</w:t>
+      </w:r>
+    </w:p>
+    <w:p>
+      <w:pPr>
+        <w:pStyle w:val="ListParagraph"/>
+        <w:numPr>
+          <w:ilvl w:val="1"/>
+          <w:numId w:val="4"/>
+        </w:numPr>
+        <w:autoSpaceDE w:val="0"/>
+        <w:autoSpaceDN w:val="0"/>
+        <w:adjustRightInd w:val="0"/>
+        <w:rPr>
+          <w:rFonts w:ascii="Helvetica Neue" w:hAnsi="Helvetica Neue" w:cs="Helvetica Neue"/>
+          <w:lang w:val="en-US"/>
+        </w:rPr>
+      </w:pPr>
+      <w:r>
+        <w:rPr>
+          <w:rFonts w:ascii="Helvetica Neue" w:hAnsi="Helvetica Neue" w:cs="Helvetica Neue"/>
+          <w:lang w:val="en-US"/>
+        </w:rPr>
+        <w:t>The bank manager is the only person who should be able to create a login and set the initial password for a user</w:t>
+      </w:r>
+    </w:p>
+    <w:p>
+      <w:pPr>
+        <w:pStyle w:val="ListParagraph"/>
+        <w:numPr>
+          <w:ilvl w:val="1"/>
+          <w:numId w:val="4"/>
+        </w:numPr>
+        <w:autoSpaceDE w:val="0"/>
+        <w:autoSpaceDN w:val="0"/>
+        <w:adjustRightInd w:val="0"/>
+        <w:rPr>
+          <w:rFonts w:ascii="Helvetica Neue" w:hAnsi="Helvetica Neue" w:cs="Helvetica Neue"/>
+          <w:lang w:val="en-US"/>
+        </w:rPr>
+      </w:pPr>
+      <w:r>
+        <w:rPr>
+          <w:rFonts w:ascii="Helvetica Neue" w:hAnsi="Helvetica Neue" w:cs="Helvetica Neue"/>
+          <w:lang w:val="en-US"/>
+        </w:rPr>
+        <w:t>Also, they can increase the number of $5, $10, $20, and/or $50 bills in the machine to simulate restocking the machine</w:t>
+      </w:r>
+    </w:p>
+    <w:p>
+      <w:pPr>
+        <w:pStyle w:val="ListParagraph"/>
+        <w:numPr>
+          <w:ilvl w:val="1"/>
+          <w:numId w:val="4"/>
+        </w:numPr>
+        <w:autoSpaceDE w:val="0"/>
+        <w:autoSpaceDN w:val="0"/>
+        <w:adjustRightInd w:val="0"/>
+        <w:rPr>
+          <w:rFonts w:ascii="Helvetica Neue" w:hAnsi="Helvetica Neue" w:cs="Helvetica Neue"/>
+          <w:lang w:val="en-US"/>
+        </w:rPr>
+      </w:pPr>
+      <w:r>
+        <w:rPr>
+          <w:rFonts w:ascii="Helvetica Neue" w:hAnsi="Helvetica Neue" w:cs="Helvetica Neue"/>
+          <w:lang w:val="en-US"/>
+        </w:rPr>
+        <w:t xml:space="preserve">Lastly, the manager </w:t>
+      </w:r>
+      <w:proofErr w:type="gramStart"/>
+      <w:r>
+        <w:rPr>
+          <w:rFonts w:ascii="Helvetica Neue" w:hAnsi="Helvetica Neue" w:cs="Helvetica Neue"/>
+          <w:lang w:val="en-US"/>
+        </w:rPr>
+        <w:t>has the ability to</w:t>
+      </w:r>
+      <w:proofErr w:type="gramEnd"/>
+      <w:r>
+        <w:rPr>
+          <w:rFonts w:ascii="Helvetica Neue" w:hAnsi="Helvetica Neue" w:cs="Helvetica Neue"/>
+          <w:lang w:val="en-US"/>
+        </w:rPr>
+        <w:t xml:space="preserve"> undo the most recent transaction on any asset or debt account, except for paying bills.</w:t>
       </w:r>
     </w:p>
     <w:p>
@@ -360,7 +637,153 @@
           <w:rFonts w:ascii="Helvetica Neue" w:hAnsi="Helvetica Neue" w:cs="Helvetica Neue"/>
           <w:lang w:val="en-US"/>
         </w:rPr>
-        <w:t>User info</w:t>
+        <w:t>u</w:t>
+      </w:r>
+      <w:r>
+        <w:rPr>
+          <w:rFonts w:ascii="Helvetica Neue" w:hAnsi="Helvetica Neue" w:cs="Helvetica Neue"/>
+          <w:lang w:val="en-US"/>
+        </w:rPr>
+        <w:t>ser info</w:t>
+      </w:r>
+      <w:r>
+        <w:rPr>
+          <w:rFonts w:ascii="Helvetica Neue" w:hAnsi="Helvetica Neue" w:cs="Helvetica Neue"/>
+          <w:lang w:val="en-US"/>
+        </w:rPr>
+        <w:t xml:space="preserve">: </w:t>
+      </w:r>
+      <w:r>
+        <w:rPr>
+          <w:rFonts w:ascii="Helvetica Neue" w:hAnsi="Helvetica Neue" w:cs="Helvetica Neue"/>
+          <w:lang w:val="en-US"/>
+        </w:rPr>
+        <w:t>user</w:t>
+      </w:r>
+      <w:r>
+        <w:rPr>
+          <w:rFonts w:ascii="Helvetica Neue" w:hAnsi="Helvetica Neue" w:cs="Helvetica Neue"/>
+          <w:lang w:val="en-US"/>
+        </w:rPr>
+        <w:t>s</w:t>
+      </w:r>
+      <w:r>
+        <w:rPr>
+          <w:rFonts w:ascii="Helvetica Neue" w:hAnsi="Helvetica Neue" w:cs="Helvetica Neue"/>
+          <w:lang w:val="en-US"/>
+        </w:rPr>
+        <w:t xml:space="preserve"> should have the option to see on the screen</w:t>
+      </w:r>
+      <w:r>
+        <w:rPr>
+          <w:rFonts w:ascii="Helvetica Neue" w:hAnsi="Helvetica Neue" w:cs="Helvetica Neue"/>
+          <w:lang w:val="en-US"/>
+        </w:rPr>
+        <w:t>:</w:t>
+      </w:r>
+    </w:p>
+    <w:p>
+      <w:pPr>
+        <w:pStyle w:val="ListParagraph"/>
+        <w:numPr>
+          <w:ilvl w:val="1"/>
+          <w:numId w:val="4"/>
+        </w:numPr>
+        <w:autoSpaceDE w:val="0"/>
+        <w:autoSpaceDN w:val="0"/>
+        <w:adjustRightInd w:val="0"/>
+        <w:rPr>
+          <w:rFonts w:ascii="Helvetica Neue" w:hAnsi="Helvetica Neue" w:cs="Helvetica Neue"/>
+          <w:lang w:val="en-US"/>
+        </w:rPr>
+      </w:pPr>
+      <w:r>
+        <w:rPr>
+          <w:rFonts w:ascii="Helvetica Neue" w:hAnsi="Helvetica Neue" w:cs="Helvetica Neue"/>
+          <w:lang w:val="en-US"/>
+        </w:rPr>
+        <w:t>a s</w:t>
+      </w:r>
+      <w:r>
+        <w:rPr>
+          <w:rFonts w:ascii="Helvetica Neue" w:hAnsi="Helvetica Neue" w:cs="Helvetica Neue"/>
+          <w:lang w:val="en-US"/>
+        </w:rPr>
+        <w:t xml:space="preserve">ummary of all </w:t>
+      </w:r>
+      <w:r>
+        <w:rPr>
+          <w:rFonts w:ascii="Helvetica Neue" w:hAnsi="Helvetica Neue" w:cs="Helvetica Neue"/>
+          <w:lang w:val="en-US"/>
+        </w:rPr>
+        <w:t xml:space="preserve">their </w:t>
+      </w:r>
+      <w:r>
+        <w:rPr>
+          <w:rFonts w:ascii="Helvetica Neue" w:hAnsi="Helvetica Neue" w:cs="Helvetica Neue"/>
+          <w:lang w:val="en-US"/>
+        </w:rPr>
+        <w:t>account balances</w:t>
+      </w:r>
+    </w:p>
+    <w:p>
+      <w:pPr>
+        <w:pStyle w:val="ListParagraph"/>
+        <w:numPr>
+          <w:ilvl w:val="1"/>
+          <w:numId w:val="4"/>
+        </w:numPr>
+        <w:rPr>
+          <w:rFonts w:ascii="Helvetica Neue" w:hAnsi="Helvetica Neue" w:cs="Helvetica Neue"/>
+          <w:lang w:val="en-US"/>
+        </w:rPr>
+      </w:pPr>
+      <w:r>
+        <w:rPr>
+          <w:rFonts w:ascii="Helvetica Neue" w:hAnsi="Helvetica Neue" w:cs="Helvetica Neue"/>
+          <w:lang w:val="en-US"/>
+        </w:rPr>
+        <w:t>the most recent transaction on any account</w:t>
+      </w:r>
+    </w:p>
+    <w:p>
+      <w:pPr>
+        <w:pStyle w:val="ListParagraph"/>
+        <w:numPr>
+          <w:ilvl w:val="1"/>
+          <w:numId w:val="4"/>
+        </w:numPr>
+        <w:rPr>
+          <w:rFonts w:ascii="Helvetica Neue" w:hAnsi="Helvetica Neue" w:cs="Helvetica Neue"/>
+          <w:lang w:val="en-US"/>
+        </w:rPr>
+      </w:pPr>
+      <w:r>
+        <w:rPr>
+          <w:rFonts w:ascii="Helvetica Neue" w:hAnsi="Helvetica Neue" w:cs="Helvetica Neue"/>
+          <w:lang w:val="en-US"/>
+        </w:rPr>
+        <w:t>the date of creation of one of their accounts</w:t>
+      </w:r>
+    </w:p>
+    <w:p>
+      <w:pPr>
+        <w:pStyle w:val="ListParagraph"/>
+        <w:numPr>
+          <w:ilvl w:val="1"/>
+          <w:numId w:val="4"/>
+        </w:numPr>
+        <w:rPr>
+          <w:rFonts w:ascii="Helvetica Neue" w:hAnsi="Helvetica Neue" w:cs="Helvetica Neue"/>
+          <w:lang w:val="en-US"/>
+        </w:rPr>
+      </w:pPr>
+      <w:r>
+        <w:rPr>
+          <w:rFonts w:ascii="Helvetica Neue" w:hAnsi="Helvetica Neue" w:cs="Helvetica Neue"/>
+          <w:lang w:val="en-US"/>
+        </w:rPr>
+        <w:t>their net total (The total of their debt account balances subtracted from the total of their asset account balances.)</w:t>
       </w:r>
     </w:p>
     <w:p>
@@ -383,98 +806,44 @@
           <w:rFonts w:ascii="Helvetica Neue" w:hAnsi="Helvetica Neue" w:cs="Helvetica Neue"/>
           <w:lang w:val="en-US"/>
         </w:rPr>
-        <w:t>Summary of all account balances</w:t>
-      </w:r>
-    </w:p>
-    <w:p>
-      <w:pPr>
-        <w:pStyle w:val="ListParagraph"/>
-        <w:numPr>
-          <w:ilvl w:val="0"/>
-          <w:numId w:val="4"/>
-        </w:numPr>
-        <w:autoSpaceDE w:val="0"/>
-        <w:autoSpaceDN w:val="0"/>
-        <w:adjustRightInd w:val="0"/>
-        <w:rPr>
-          <w:rFonts w:ascii="Helvetica Neue" w:hAnsi="Helvetica Neue" w:cs="Helvetica Neue"/>
-          <w:lang w:val="en-US"/>
-        </w:rPr>
-      </w:pPr>
-      <w:r>
-        <w:rPr>
-          <w:rFonts w:ascii="Helvetica Neue" w:hAnsi="Helvetica Neue" w:cs="Helvetica Neue"/>
-          <w:lang w:val="en-US"/>
-        </w:rPr>
-        <w:t>Most recent transactions</w:t>
-      </w:r>
-    </w:p>
-    <w:p>
-      <w:pPr>
-        <w:pStyle w:val="ListParagraph"/>
-        <w:numPr>
-          <w:ilvl w:val="0"/>
-          <w:numId w:val="4"/>
-        </w:numPr>
-        <w:autoSpaceDE w:val="0"/>
-        <w:autoSpaceDN w:val="0"/>
-        <w:adjustRightInd w:val="0"/>
-        <w:rPr>
-          <w:rFonts w:ascii="Helvetica Neue" w:hAnsi="Helvetica Neue" w:cs="Helvetica Neue"/>
-          <w:lang w:val="en-US"/>
-        </w:rPr>
-      </w:pPr>
-      <w:r>
-        <w:rPr>
-          <w:rFonts w:ascii="Helvetica Neue" w:hAnsi="Helvetica Neue" w:cs="Helvetica Neue"/>
-          <w:lang w:val="en-US"/>
-        </w:rPr>
-        <w:t>Date of creation</w:t>
-      </w:r>
-    </w:p>
-    <w:p>
-      <w:pPr>
-        <w:pStyle w:val="ListParagraph"/>
-        <w:numPr>
-          <w:ilvl w:val="0"/>
-          <w:numId w:val="4"/>
-        </w:numPr>
-        <w:autoSpaceDE w:val="0"/>
-        <w:autoSpaceDN w:val="0"/>
-        <w:adjustRightInd w:val="0"/>
-        <w:rPr>
-          <w:rFonts w:ascii="Helvetica Neue" w:hAnsi="Helvetica Neue" w:cs="Helvetica Neue"/>
-          <w:lang w:val="en-US"/>
-        </w:rPr>
-      </w:pPr>
-      <w:r>
-        <w:rPr>
-          <w:rFonts w:ascii="Helvetica Neue" w:hAnsi="Helvetica Neue" w:cs="Helvetica Neue"/>
-          <w:lang w:val="en-US"/>
-        </w:rPr>
-        <w:t>Net total</w:t>
-      </w:r>
-    </w:p>
-    <w:p>
-      <w:pPr>
-        <w:pStyle w:val="ListParagraph"/>
-        <w:numPr>
-          <w:ilvl w:val="0"/>
-          <w:numId w:val="4"/>
-        </w:numPr>
-        <w:autoSpaceDE w:val="0"/>
-        <w:autoSpaceDN w:val="0"/>
-        <w:adjustRightInd w:val="0"/>
-        <w:rPr>
-          <w:rFonts w:ascii="Helvetica Neue" w:hAnsi="Helvetica Neue" w:cs="Helvetica Neue"/>
-          <w:lang w:val="en-US"/>
-        </w:rPr>
-      </w:pPr>
-      <w:r>
-        <w:rPr>
-          <w:rFonts w:ascii="Helvetica Neue" w:hAnsi="Helvetica Neue" w:cs="Helvetica Neue"/>
-          <w:lang w:val="en-US"/>
-        </w:rPr>
+        <w:t>users can</w:t>
+      </w:r>
+      <w:r>
+        <w:rPr>
+          <w:rFonts w:ascii="Helvetica Neue" w:hAnsi="Helvetica Neue" w:cs="Helvetica Neue"/>
+          <w:lang w:val="en-US"/>
+        </w:rPr>
+        <w:t xml:space="preserve"> interact with their accounts by</w:t>
+      </w:r>
+      <w:r>
+        <w:rPr>
+          <w:rFonts w:ascii="Helvetica Neue" w:hAnsi="Helvetica Neue" w:cs="Helvetica Neue"/>
+          <w:lang w:val="en-US"/>
+        </w:rPr>
+        <w:t>:</w:t>
+      </w:r>
+    </w:p>
+    <w:p>
+      <w:pPr>
+        <w:pStyle w:val="ListParagraph"/>
+        <w:numPr>
+          <w:ilvl w:val="1"/>
+          <w:numId w:val="4"/>
+        </w:numPr>
+        <w:autoSpaceDE w:val="0"/>
+        <w:autoSpaceDN w:val="0"/>
+        <w:adjustRightInd w:val="0"/>
+        <w:rPr>
+          <w:rFonts w:ascii="Helvetica Neue" w:hAnsi="Helvetica Neue" w:cs="Helvetica Neue"/>
+          <w:lang w:val="en-US"/>
+        </w:rPr>
+      </w:pPr>
+      <w:r>
+        <w:rPr>
+          <w:rFonts w:ascii="Helvetica Neue" w:hAnsi="Helvetica Neue" w:cs="Helvetica Neue"/>
+          <w:lang w:val="en-US"/>
+        </w:rPr>
+        <w:lastRenderedPageBreak/>
         <w:t>viewing their account balance(s)</w:t>
       </w:r>
     </w:p>
@@ -482,7 +851,7 @@
       <w:pPr>
         <w:pStyle w:val="ListParagraph"/>
         <w:numPr>
-          <w:ilvl w:val="0"/>
+          <w:ilvl w:val="1"/>
           <w:numId w:val="4"/>
         </w:numPr>
         <w:autoSpaceDE w:val="0"/>
@@ -505,7 +874,7 @@
       <w:pPr>
         <w:pStyle w:val="ListParagraph"/>
         <w:numPr>
-          <w:ilvl w:val="0"/>
+          <w:ilvl w:val="1"/>
           <w:numId w:val="4"/>
         </w:numPr>
         <w:autoSpaceDE w:val="0"/>
@@ -528,7 +897,7 @@
       <w:pPr>
         <w:pStyle w:val="ListParagraph"/>
         <w:numPr>
-          <w:ilvl w:val="0"/>
+          <w:ilvl w:val="1"/>
           <w:numId w:val="4"/>
         </w:numPr>
         <w:autoSpaceDE w:val="0"/>
@@ -551,7 +920,7 @@
       <w:pPr>
         <w:pStyle w:val="ListParagraph"/>
         <w:numPr>
-          <w:ilvl w:val="0"/>
+          <w:ilvl w:val="1"/>
           <w:numId w:val="4"/>
         </w:numPr>
         <w:autoSpaceDE w:val="0"/>
@@ -590,7 +959,7 @@
       <w:pPr>
         <w:pStyle w:val="ListParagraph"/>
         <w:numPr>
-          <w:ilvl w:val="0"/>
+          <w:ilvl w:val="1"/>
           <w:numId w:val="4"/>
         </w:numPr>
         <w:autoSpaceDE w:val="0"/>
@@ -629,7 +998,7 @@
       <w:pPr>
         <w:pStyle w:val="ListParagraph"/>
         <w:numPr>
-          <w:ilvl w:val="0"/>
+          <w:ilvl w:val="1"/>
           <w:numId w:val="4"/>
         </w:numPr>
         <w:autoSpaceDE w:val="0"/>
@@ -822,8 +1191,6 @@
       <w:r>
         <w:t xml:space="preserve"> </w:t>
       </w:r>
-      <w:bookmarkStart w:id="0" w:name="_GoBack"/>
-      <w:bookmarkEnd w:id="0"/>
       <w:r>
         <w:t>?</w:t>
       </w:r>
@@ -1040,7 +1407,7 @@
         <w:rFonts w:ascii="Helvetica Neue" w:eastAsiaTheme="minorHAnsi" w:hAnsi="Helvetica Neue" w:cs="Helvetica Neue" w:hint="default"/>
       </w:rPr>
     </w:lvl>
-    <w:lvl w:ilvl="1" w:tplc="10090003" w:tentative="1">
+    <w:lvl w:ilvl="1" w:tplc="10090003">
       <w:start w:val="1"/>
       <w:numFmt w:val="bullet"/>
       <w:lvlText w:val="o"/>
@@ -1052,7 +1419,7 @@
         <w:rFonts w:ascii="Courier New" w:hAnsi="Courier New" w:cs="Courier New" w:hint="default"/>
       </w:rPr>
     </w:lvl>
-    <w:lvl w:ilvl="2" w:tplc="10090005" w:tentative="1">
+    <w:lvl w:ilvl="2" w:tplc="10090005">
       <w:start w:val="1"/>
       <w:numFmt w:val="bullet"/>
       <w:lvlText w:val=""/>

</xml_diff>

<commit_message>
created todo.txt (bc first one from lab missing)
</commit_message>
<xml_diff>
--- a/phase1/roles.docx
+++ b/phase1/roles.docx
@@ -128,13 +128,6 @@
       <w:r>
         <w:rPr>
           <w:rFonts w:ascii="Helvetica Neue" w:hAnsi="Helvetica Neue" w:cs="Helvetica Neue"/>
-          <w:lang w:val="en-US"/>
-        </w:rPr>
-        <w:t xml:space="preserve">1st Parent class (abstract) - </w:t>
-      </w:r>
-      <w:r>
-        <w:rPr>
-          <w:rFonts w:ascii="Helvetica Neue" w:hAnsi="Helvetica Neue" w:cs="Helvetica Neue"/>
           <w:b/>
           <w:bCs/>
           <w:lang w:val="en-US"/>
@@ -381,701 +374,715 @@
         </w:rPr>
         <w:t>// when program is started, read said time and set the time</w:t>
       </w:r>
+    </w:p>
+    <w:p>
+      <w:pPr>
+        <w:pStyle w:val="ListParagraph"/>
+        <w:numPr>
+          <w:ilvl w:val="1"/>
+          <w:numId w:val="4"/>
+        </w:numPr>
+        <w:rPr>
+          <w:rFonts w:ascii="Helvetica Neue" w:hAnsi="Helvetica Neue" w:cs="Helvetica Neue"/>
+          <w:lang w:val="en-US"/>
+        </w:rPr>
+      </w:pPr>
+      <w:r>
+        <w:rPr>
+          <w:rFonts w:ascii="Helvetica Neue" w:hAnsi="Helvetica Neue" w:cs="Helvetica Neue"/>
+          <w:lang w:val="en-US"/>
+        </w:rPr>
+        <w:t>If you can make it completely up-to-date, that is even better! (but optional).</w:t>
+      </w:r>
+    </w:p>
+    <w:p>
+      <w:pPr>
+        <w:pStyle w:val="ListParagraph"/>
+        <w:numPr>
+          <w:ilvl w:val="1"/>
+          <w:numId w:val="4"/>
+        </w:numPr>
+        <w:rPr>
+          <w:rFonts w:ascii="Helvetica Neue" w:hAnsi="Helvetica Neue" w:cs="Helvetica Neue"/>
+          <w:lang w:val="en-US"/>
+        </w:rPr>
+      </w:pPr>
+      <w:r>
+        <w:rPr>
+          <w:rFonts w:ascii="Helvetica Neue" w:hAnsi="Helvetica Neue" w:cs="Helvetica Neue"/>
+          <w:lang w:val="en-US"/>
+        </w:rPr>
+        <w:t>If you want to include time stamps, you can do this any way you want</w:t>
+      </w:r>
+      <w:r>
+        <w:rPr>
+          <w:rFonts w:ascii="Helvetica Neue" w:hAnsi="Helvetica Neue" w:cs="Helvetica Neue"/>
+          <w:lang w:val="en-US"/>
+        </w:rPr>
+        <w:t xml:space="preserve">; </w:t>
+      </w:r>
+      <w:r>
+        <w:rPr>
+          <w:rFonts w:ascii="Helvetica Neue" w:hAnsi="Helvetica Neue" w:cs="Helvetica Neue"/>
+          <w:lang w:val="en-US"/>
+        </w:rPr>
+        <w:t>through the input file(s), using the system clock, or any other way.</w:t>
+      </w:r>
+    </w:p>
+    <w:p>
+      <w:pPr>
+        <w:pStyle w:val="ListParagraph"/>
+        <w:numPr>
+          <w:ilvl w:val="0"/>
+          <w:numId w:val="4"/>
+        </w:numPr>
+        <w:autoSpaceDE w:val="0"/>
+        <w:autoSpaceDN w:val="0"/>
+        <w:adjustRightInd w:val="0"/>
+        <w:rPr>
+          <w:rFonts w:ascii="Helvetica Neue" w:hAnsi="Helvetica Neue" w:cs="Helvetica Neue"/>
+          <w:lang w:val="en-US"/>
+        </w:rPr>
+      </w:pPr>
+      <w:r>
+        <w:rPr>
+          <w:rFonts w:ascii="Helvetica Neue" w:hAnsi="Helvetica Neue" w:cs="Helvetica Neue"/>
+          <w:lang w:val="en-US"/>
+        </w:rPr>
+        <w:t>Handling cash (static variable)</w:t>
+      </w:r>
+      <w:r>
+        <w:rPr>
+          <w:rFonts w:ascii="Helvetica Neue" w:hAnsi="Helvetica Neue" w:cs="Helvetica Neue"/>
+          <w:lang w:val="en-US"/>
+        </w:rPr>
+        <w:t>:</w:t>
+      </w:r>
+    </w:p>
+    <w:p>
+      <w:pPr>
+        <w:pStyle w:val="ListParagraph"/>
+        <w:numPr>
+          <w:ilvl w:val="1"/>
+          <w:numId w:val="4"/>
+        </w:numPr>
+        <w:rPr>
+          <w:rFonts w:ascii="Helvetica Neue" w:hAnsi="Helvetica Neue" w:cs="Helvetica Neue"/>
+          <w:lang w:val="en-US"/>
+        </w:rPr>
+      </w:pPr>
+      <w:r>
+        <w:rPr>
+          <w:rFonts w:ascii="Helvetica Neue" w:hAnsi="Helvetica Neue" w:cs="Helvetica Neue"/>
+          <w:lang w:val="en-US"/>
+        </w:rPr>
+        <w:t>The bank machine should know how many $5, $10, $20, and $50 bills it has. When the amount of any denomination goes below 20, your program should send an alert to a file called alerts.txt that the real-life manager would read and handle by restocking the machine. When a user requests a withdrawal, your program will have to decide which bills to give to the user and decrease the total of those denominations accordingly.</w:t>
+      </w:r>
+    </w:p>
+    <w:p>
+      <w:pPr>
+        <w:pStyle w:val="ListParagraph"/>
+        <w:numPr>
+          <w:ilvl w:val="0"/>
+          <w:numId w:val="4"/>
+        </w:numPr>
+        <w:autoSpaceDE w:val="0"/>
+        <w:autoSpaceDN w:val="0"/>
+        <w:adjustRightInd w:val="0"/>
+        <w:rPr>
+          <w:rFonts w:ascii="Helvetica Neue" w:hAnsi="Helvetica Neue" w:cs="Helvetica Neue"/>
+          <w:lang w:val="en-US"/>
+        </w:rPr>
+      </w:pPr>
+      <w:r>
+        <w:rPr>
+          <w:rFonts w:ascii="Helvetica Neue" w:hAnsi="Helvetica Neue" w:cs="Helvetica Neue"/>
+          <w:lang w:val="en-US"/>
+        </w:rPr>
+        <w:t>Bank manager (</w:t>
+      </w:r>
+      <w:r>
+        <w:rPr>
+          <w:rFonts w:ascii="Helvetica Neue" w:hAnsi="Helvetica Neue" w:cs="Helvetica Neue"/>
+          <w:lang w:val="en-US"/>
+        </w:rPr>
+        <w:t>final instance</w:t>
+      </w:r>
+      <w:r>
+        <w:rPr>
+          <w:rFonts w:ascii="Helvetica Neue" w:hAnsi="Helvetica Neue" w:cs="Helvetica Neue"/>
+          <w:lang w:val="en-US"/>
+        </w:rPr>
+        <w:t xml:space="preserve"> variable)</w:t>
+      </w:r>
+      <w:r>
+        <w:rPr>
+          <w:rFonts w:ascii="Helvetica Neue" w:hAnsi="Helvetica Neue" w:cs="Helvetica Neue"/>
+          <w:lang w:val="en-US"/>
+        </w:rPr>
+        <w:t>:</w:t>
+      </w:r>
+    </w:p>
+    <w:p>
+      <w:pPr>
+        <w:pStyle w:val="ListParagraph"/>
+        <w:numPr>
+          <w:ilvl w:val="1"/>
+          <w:numId w:val="4"/>
+        </w:numPr>
+        <w:autoSpaceDE w:val="0"/>
+        <w:autoSpaceDN w:val="0"/>
+        <w:adjustRightInd w:val="0"/>
+        <w:rPr>
+          <w:rFonts w:ascii="Helvetica Neue" w:hAnsi="Helvetica Neue" w:cs="Helvetica Neue"/>
+          <w:lang w:val="en-US"/>
+        </w:rPr>
+      </w:pPr>
+      <w:r>
+        <w:rPr>
+          <w:rFonts w:ascii="Helvetica Neue" w:hAnsi="Helvetica Neue" w:cs="Helvetica Neue"/>
+          <w:lang w:val="en-US"/>
+        </w:rPr>
+        <w:t>The bank manager is the only person who should be able to create a login and set the initial password for a user</w:t>
+      </w:r>
+    </w:p>
+    <w:p>
+      <w:pPr>
+        <w:pStyle w:val="ListParagraph"/>
+        <w:numPr>
+          <w:ilvl w:val="1"/>
+          <w:numId w:val="4"/>
+        </w:numPr>
+        <w:autoSpaceDE w:val="0"/>
+        <w:autoSpaceDN w:val="0"/>
+        <w:adjustRightInd w:val="0"/>
+        <w:rPr>
+          <w:rFonts w:ascii="Helvetica Neue" w:hAnsi="Helvetica Neue" w:cs="Helvetica Neue"/>
+          <w:lang w:val="en-US"/>
+        </w:rPr>
+      </w:pPr>
+      <w:r>
+        <w:rPr>
+          <w:rFonts w:ascii="Helvetica Neue" w:hAnsi="Helvetica Neue" w:cs="Helvetica Neue"/>
+          <w:lang w:val="en-US"/>
+        </w:rPr>
+        <w:t>Also, they can increase the number of $5, $10, $20, and/or $50 bills in the machine to simulate restocking the machine</w:t>
+      </w:r>
+    </w:p>
+    <w:p>
+      <w:pPr>
+        <w:pStyle w:val="ListParagraph"/>
+        <w:numPr>
+          <w:ilvl w:val="1"/>
+          <w:numId w:val="4"/>
+        </w:numPr>
+        <w:autoSpaceDE w:val="0"/>
+        <w:autoSpaceDN w:val="0"/>
+        <w:adjustRightInd w:val="0"/>
+        <w:rPr>
+          <w:rFonts w:ascii="Helvetica Neue" w:hAnsi="Helvetica Neue" w:cs="Helvetica Neue"/>
+          <w:lang w:val="en-US"/>
+        </w:rPr>
+      </w:pPr>
+      <w:r>
+        <w:rPr>
+          <w:rFonts w:ascii="Helvetica Neue" w:hAnsi="Helvetica Neue" w:cs="Helvetica Neue"/>
+          <w:lang w:val="en-US"/>
+        </w:rPr>
+        <w:t xml:space="preserve">Lastly, the manager </w:t>
+      </w:r>
+      <w:proofErr w:type="gramStart"/>
+      <w:r>
+        <w:rPr>
+          <w:rFonts w:ascii="Helvetica Neue" w:hAnsi="Helvetica Neue" w:cs="Helvetica Neue"/>
+          <w:lang w:val="en-US"/>
+        </w:rPr>
+        <w:t>has the ability to</w:t>
+      </w:r>
+      <w:proofErr w:type="gramEnd"/>
+      <w:r>
+        <w:rPr>
+          <w:rFonts w:ascii="Helvetica Neue" w:hAnsi="Helvetica Neue" w:cs="Helvetica Neue"/>
+          <w:lang w:val="en-US"/>
+        </w:rPr>
+        <w:t xml:space="preserve"> undo the most recent transaction on any asset or debt account, except for paying bills.</w:t>
+      </w:r>
+    </w:p>
+    <w:p>
+      <w:pPr>
+        <w:pStyle w:val="ListParagraph"/>
+        <w:numPr>
+          <w:ilvl w:val="0"/>
+          <w:numId w:val="4"/>
+        </w:numPr>
+        <w:autoSpaceDE w:val="0"/>
+        <w:autoSpaceDN w:val="0"/>
+        <w:adjustRightInd w:val="0"/>
+        <w:rPr>
+          <w:rFonts w:ascii="Helvetica Neue" w:hAnsi="Helvetica Neue" w:cs="Helvetica Neue"/>
+          <w:lang w:val="en-US"/>
+        </w:rPr>
+      </w:pPr>
+      <w:r>
+        <w:rPr>
+          <w:rFonts w:ascii="Helvetica Neue" w:hAnsi="Helvetica Neue" w:cs="Helvetica Neue"/>
+          <w:lang w:val="en-US"/>
+        </w:rPr>
+        <w:t>u</w:t>
+      </w:r>
+      <w:r>
+        <w:rPr>
+          <w:rFonts w:ascii="Helvetica Neue" w:hAnsi="Helvetica Neue" w:cs="Helvetica Neue"/>
+          <w:lang w:val="en-US"/>
+        </w:rPr>
+        <w:t>ser info</w:t>
+      </w:r>
+      <w:r>
+        <w:rPr>
+          <w:rFonts w:ascii="Helvetica Neue" w:hAnsi="Helvetica Neue" w:cs="Helvetica Neue"/>
+          <w:lang w:val="en-US"/>
+        </w:rPr>
+        <w:t xml:space="preserve">: </w:t>
+      </w:r>
+      <w:r>
+        <w:rPr>
+          <w:rFonts w:ascii="Helvetica Neue" w:hAnsi="Helvetica Neue" w:cs="Helvetica Neue"/>
+          <w:lang w:val="en-US"/>
+        </w:rPr>
+        <w:t>user</w:t>
+      </w:r>
+      <w:r>
+        <w:rPr>
+          <w:rFonts w:ascii="Helvetica Neue" w:hAnsi="Helvetica Neue" w:cs="Helvetica Neue"/>
+          <w:lang w:val="en-US"/>
+        </w:rPr>
+        <w:t>s</w:t>
+      </w:r>
+      <w:r>
+        <w:rPr>
+          <w:rFonts w:ascii="Helvetica Neue" w:hAnsi="Helvetica Neue" w:cs="Helvetica Neue"/>
+          <w:lang w:val="en-US"/>
+        </w:rPr>
+        <w:t xml:space="preserve"> should have the option to see on the screen</w:t>
+      </w:r>
+      <w:r>
+        <w:rPr>
+          <w:rFonts w:ascii="Helvetica Neue" w:hAnsi="Helvetica Neue" w:cs="Helvetica Neue"/>
+          <w:lang w:val="en-US"/>
+        </w:rPr>
+        <w:t>:</w:t>
+      </w:r>
+    </w:p>
+    <w:p>
+      <w:pPr>
+        <w:pStyle w:val="ListParagraph"/>
+        <w:numPr>
+          <w:ilvl w:val="1"/>
+          <w:numId w:val="4"/>
+        </w:numPr>
+        <w:autoSpaceDE w:val="0"/>
+        <w:autoSpaceDN w:val="0"/>
+        <w:adjustRightInd w:val="0"/>
+        <w:rPr>
+          <w:rFonts w:ascii="Helvetica Neue" w:hAnsi="Helvetica Neue" w:cs="Helvetica Neue"/>
+          <w:lang w:val="en-US"/>
+        </w:rPr>
+      </w:pPr>
+      <w:r>
+        <w:rPr>
+          <w:rFonts w:ascii="Helvetica Neue" w:hAnsi="Helvetica Neue" w:cs="Helvetica Neue"/>
+          <w:lang w:val="en-US"/>
+        </w:rPr>
+        <w:t>a s</w:t>
+      </w:r>
+      <w:r>
+        <w:rPr>
+          <w:rFonts w:ascii="Helvetica Neue" w:hAnsi="Helvetica Neue" w:cs="Helvetica Neue"/>
+          <w:lang w:val="en-US"/>
+        </w:rPr>
+        <w:t xml:space="preserve">ummary of all </w:t>
+      </w:r>
+      <w:r>
+        <w:rPr>
+          <w:rFonts w:ascii="Helvetica Neue" w:hAnsi="Helvetica Neue" w:cs="Helvetica Neue"/>
+          <w:lang w:val="en-US"/>
+        </w:rPr>
+        <w:t xml:space="preserve">their </w:t>
+      </w:r>
+      <w:r>
+        <w:rPr>
+          <w:rFonts w:ascii="Helvetica Neue" w:hAnsi="Helvetica Neue" w:cs="Helvetica Neue"/>
+          <w:lang w:val="en-US"/>
+        </w:rPr>
+        <w:t>account balances</w:t>
+      </w:r>
+    </w:p>
+    <w:p>
+      <w:pPr>
+        <w:pStyle w:val="ListParagraph"/>
+        <w:numPr>
+          <w:ilvl w:val="1"/>
+          <w:numId w:val="4"/>
+        </w:numPr>
+        <w:rPr>
+          <w:rFonts w:ascii="Helvetica Neue" w:hAnsi="Helvetica Neue" w:cs="Helvetica Neue"/>
+          <w:lang w:val="en-US"/>
+        </w:rPr>
+      </w:pPr>
+      <w:r>
+        <w:rPr>
+          <w:rFonts w:ascii="Helvetica Neue" w:hAnsi="Helvetica Neue" w:cs="Helvetica Neue"/>
+          <w:lang w:val="en-US"/>
+        </w:rPr>
+        <w:t>the most recent transaction on any account</w:t>
+      </w:r>
+    </w:p>
+    <w:p>
+      <w:pPr>
+        <w:pStyle w:val="ListParagraph"/>
+        <w:numPr>
+          <w:ilvl w:val="1"/>
+          <w:numId w:val="4"/>
+        </w:numPr>
+        <w:rPr>
+          <w:rFonts w:ascii="Helvetica Neue" w:hAnsi="Helvetica Neue" w:cs="Helvetica Neue"/>
+          <w:lang w:val="en-US"/>
+        </w:rPr>
+      </w:pPr>
+      <w:r>
+        <w:rPr>
+          <w:rFonts w:ascii="Helvetica Neue" w:hAnsi="Helvetica Neue" w:cs="Helvetica Neue"/>
+          <w:lang w:val="en-US"/>
+        </w:rPr>
+        <w:t>the date of creation of one of their accounts</w:t>
+      </w:r>
+    </w:p>
+    <w:p>
+      <w:pPr>
+        <w:pStyle w:val="ListParagraph"/>
+        <w:numPr>
+          <w:ilvl w:val="1"/>
+          <w:numId w:val="4"/>
+        </w:numPr>
+        <w:rPr>
+          <w:rFonts w:ascii="Helvetica Neue" w:hAnsi="Helvetica Neue" w:cs="Helvetica Neue"/>
+          <w:lang w:val="en-US"/>
+        </w:rPr>
+      </w:pPr>
+      <w:r>
+        <w:rPr>
+          <w:rFonts w:ascii="Helvetica Neue" w:hAnsi="Helvetica Neue" w:cs="Helvetica Neue"/>
+          <w:lang w:val="en-US"/>
+        </w:rPr>
+        <w:t>their net total (The total of their debt account balances subtracted from the total of their asset account balances.)</w:t>
+      </w:r>
+    </w:p>
+    <w:p>
+      <w:pPr>
+        <w:pStyle w:val="ListParagraph"/>
+        <w:numPr>
+          <w:ilvl w:val="0"/>
+          <w:numId w:val="4"/>
+        </w:numPr>
+        <w:autoSpaceDE w:val="0"/>
+        <w:autoSpaceDN w:val="0"/>
+        <w:adjustRightInd w:val="0"/>
+        <w:rPr>
+          <w:rFonts w:ascii="Helvetica Neue" w:hAnsi="Helvetica Neue" w:cs="Helvetica Neue"/>
+          <w:lang w:val="en-US"/>
+        </w:rPr>
+      </w:pPr>
+      <w:r>
+        <w:rPr>
+          <w:rFonts w:ascii="Helvetica Neue" w:hAnsi="Helvetica Neue" w:cs="Helvetica Neue"/>
+          <w:lang w:val="en-US"/>
+        </w:rPr>
+        <w:t>users can</w:t>
+      </w:r>
+      <w:r>
+        <w:rPr>
+          <w:rFonts w:ascii="Helvetica Neue" w:hAnsi="Helvetica Neue" w:cs="Helvetica Neue"/>
+          <w:lang w:val="en-US"/>
+        </w:rPr>
+        <w:t xml:space="preserve"> interact with their accounts by</w:t>
+      </w:r>
+      <w:r>
+        <w:rPr>
+          <w:rFonts w:ascii="Helvetica Neue" w:hAnsi="Helvetica Neue" w:cs="Helvetica Neue"/>
+          <w:lang w:val="en-US"/>
+        </w:rPr>
+        <w:t>:</w:t>
+      </w:r>
+    </w:p>
+    <w:p>
+      <w:pPr>
+        <w:pStyle w:val="ListParagraph"/>
+        <w:numPr>
+          <w:ilvl w:val="1"/>
+          <w:numId w:val="4"/>
+        </w:numPr>
+        <w:autoSpaceDE w:val="0"/>
+        <w:autoSpaceDN w:val="0"/>
+        <w:adjustRightInd w:val="0"/>
+        <w:rPr>
+          <w:rFonts w:ascii="Helvetica Neue" w:hAnsi="Helvetica Neue" w:cs="Helvetica Neue"/>
+          <w:lang w:val="en-US"/>
+        </w:rPr>
+      </w:pPr>
+      <w:r>
+        <w:rPr>
+          <w:rFonts w:ascii="Helvetica Neue" w:hAnsi="Helvetica Neue" w:cs="Helvetica Neue"/>
+          <w:lang w:val="en-US"/>
+        </w:rPr>
+        <w:lastRenderedPageBreak/>
+        <w:t>viewing their account balance(s)</w:t>
+      </w:r>
+    </w:p>
+    <w:p>
+      <w:pPr>
+        <w:pStyle w:val="ListParagraph"/>
+        <w:numPr>
+          <w:ilvl w:val="1"/>
+          <w:numId w:val="4"/>
+        </w:numPr>
+        <w:autoSpaceDE w:val="0"/>
+        <w:autoSpaceDN w:val="0"/>
+        <w:adjustRightInd w:val="0"/>
+        <w:rPr>
+          <w:rFonts w:ascii="Helvetica Neue" w:hAnsi="Helvetica Neue" w:cs="Helvetica Neue"/>
+          <w:lang w:val="en-US"/>
+        </w:rPr>
+      </w:pPr>
+      <w:r>
+        <w:rPr>
+          <w:rFonts w:ascii="Helvetica Neue" w:hAnsi="Helvetica Neue" w:cs="Helvetica Neue"/>
+          <w:lang w:val="en-US"/>
+        </w:rPr>
+        <w:t>transfer money between accounts that they own</w:t>
+      </w:r>
+    </w:p>
+    <w:p>
+      <w:pPr>
+        <w:pStyle w:val="ListParagraph"/>
+        <w:numPr>
+          <w:ilvl w:val="1"/>
+          <w:numId w:val="4"/>
+        </w:numPr>
+        <w:autoSpaceDE w:val="0"/>
+        <w:autoSpaceDN w:val="0"/>
+        <w:adjustRightInd w:val="0"/>
+        <w:rPr>
+          <w:rFonts w:ascii="Helvetica Neue" w:hAnsi="Helvetica Neue" w:cs="Helvetica Neue"/>
+          <w:lang w:val="en-US"/>
+        </w:rPr>
+      </w:pPr>
+      <w:r>
+        <w:rPr>
+          <w:rFonts w:ascii="Helvetica Neue" w:hAnsi="Helvetica Neue" w:cs="Helvetica Neue"/>
+          <w:lang w:val="en-US"/>
+        </w:rPr>
+        <w:t>withdraw money from an account (This will decrease their balance.)</w:t>
+      </w:r>
+    </w:p>
+    <w:p>
+      <w:pPr>
+        <w:pStyle w:val="ListParagraph"/>
+        <w:numPr>
+          <w:ilvl w:val="1"/>
+          <w:numId w:val="4"/>
+        </w:numPr>
+        <w:autoSpaceDE w:val="0"/>
+        <w:autoSpaceDN w:val="0"/>
+        <w:adjustRightInd w:val="0"/>
+        <w:rPr>
+          <w:rFonts w:ascii="Helvetica Neue" w:hAnsi="Helvetica Neue" w:cs="Helvetica Neue"/>
+          <w:lang w:val="en-US"/>
+        </w:rPr>
+      </w:pPr>
+      <w:r>
+        <w:rPr>
+          <w:rFonts w:ascii="Helvetica Neue" w:hAnsi="Helvetica Neue" w:cs="Helvetica Neue"/>
+          <w:lang w:val="en-US"/>
+        </w:rPr>
+        <w:t>transfer money from their account to another user's account (This will also decrease their balance.)</w:t>
+      </w:r>
+    </w:p>
+    <w:p>
+      <w:pPr>
+        <w:pStyle w:val="ListParagraph"/>
+        <w:numPr>
+          <w:ilvl w:val="1"/>
+          <w:numId w:val="4"/>
+        </w:numPr>
+        <w:autoSpaceDE w:val="0"/>
+        <w:autoSpaceDN w:val="0"/>
+        <w:adjustRightInd w:val="0"/>
+        <w:rPr>
+          <w:rFonts w:ascii="Helvetica Neue" w:hAnsi="Helvetica Neue" w:cs="Helvetica Neue"/>
+          <w:lang w:val="en-US"/>
+        </w:rPr>
+      </w:pPr>
+      <w:r>
+        <w:rPr>
+          <w:rFonts w:ascii="Helvetica Neue" w:hAnsi="Helvetica Neue" w:cs="Helvetica Neue"/>
+          <w:lang w:val="en-US"/>
+        </w:rPr>
+        <w:t>pay a bill by transferring money out to a non-user's account (This can be stored in an </w:t>
+      </w:r>
+      <w:r>
+        <w:rPr>
+          <w:rFonts w:ascii="Helvetica Neue" w:hAnsi="Helvetica Neue" w:cs="Helvetica Neue"/>
+          <w:b/>
+          <w:bCs/>
+          <w:lang w:val="en-US"/>
+        </w:rPr>
+        <w:t>outgoing.txt</w:t>
+      </w:r>
+      <w:r>
+        <w:rPr>
+          <w:rFonts w:ascii="Helvetica Neue" w:hAnsi="Helvetica Neue" w:cs="Helvetica Neue"/>
+          <w:lang w:val="en-US"/>
+        </w:rPr>
+        <w:t> file that is outside of the program. It also decreases their balance.)</w:t>
+      </w:r>
+    </w:p>
+    <w:p>
+      <w:pPr>
+        <w:pStyle w:val="ListParagraph"/>
+        <w:numPr>
+          <w:ilvl w:val="1"/>
+          <w:numId w:val="4"/>
+        </w:numPr>
+        <w:autoSpaceDE w:val="0"/>
+        <w:autoSpaceDN w:val="0"/>
+        <w:adjustRightInd w:val="0"/>
+        <w:rPr>
+          <w:rFonts w:ascii="Helvetica Neue" w:hAnsi="Helvetica Neue" w:cs="Helvetica Neue"/>
+          <w:lang w:val="en-US"/>
+        </w:rPr>
+      </w:pPr>
+      <w:r>
+        <w:rPr>
+          <w:rFonts w:ascii="Helvetica Neue" w:hAnsi="Helvetica Neue" w:cs="Helvetica Neue"/>
+          <w:lang w:val="en-US"/>
+        </w:rPr>
+        <w:t>deposit money into their account by entering a cheque or cash into the machine (This will be simulated by individual lines in an input file called </w:t>
+      </w:r>
+      <w:r>
+        <w:rPr>
+          <w:rFonts w:ascii="Helvetica Neue" w:hAnsi="Helvetica Neue" w:cs="Helvetica Neue"/>
+          <w:b/>
+          <w:bCs/>
+          <w:lang w:val="en-US"/>
+        </w:rPr>
+        <w:t>deposits.txt</w:t>
+      </w:r>
+      <w:r>
+        <w:rPr>
+          <w:rFonts w:ascii="Helvetica Neue" w:hAnsi="Helvetica Neue" w:cs="Helvetica Neue"/>
+          <w:lang w:val="en-US"/>
+        </w:rPr>
+        <w:t>. You can decide the format of the file. This will increase their balance.)</w:t>
+      </w:r>
+    </w:p>
+    <w:p>
+      <w:pPr>
+        <w:pStyle w:val="ListParagraph"/>
+        <w:numPr>
+          <w:ilvl w:val="1"/>
+          <w:numId w:val="4"/>
+        </w:numPr>
+        <w:autoSpaceDE w:val="0"/>
+        <w:autoSpaceDN w:val="0"/>
+        <w:adjustRightInd w:val="0"/>
+        <w:rPr>
+          <w:rFonts w:ascii="Helvetica Neue" w:hAnsi="Helvetica Neue" w:cs="Helvetica Neue"/>
+          <w:lang w:val="en-US"/>
+        </w:rPr>
+      </w:pPr>
+      <w:r>
+        <w:rPr>
+          <w:rFonts w:ascii="Helvetica Neue" w:hAnsi="Helvetica Neue" w:cs="Helvetica Neue"/>
+          <w:lang w:val="en-US"/>
+        </w:rPr>
+        <w:t>requesting the creation of an account from the bank manager</w:t>
+      </w:r>
+    </w:p>
+    <w:p>
+      <w:pPr>
+        <w:autoSpaceDE w:val="0"/>
+        <w:autoSpaceDN w:val="0"/>
+        <w:adjustRightInd w:val="0"/>
+        <w:rPr>
+          <w:rFonts w:ascii="Helvetica Neue" w:hAnsi="Helvetica Neue" w:cs="Helvetica Neue"/>
+          <w:lang w:val="en-US"/>
+        </w:rPr>
+      </w:pPr>
+    </w:p>
+    <w:p>
+      <w:pPr>
+        <w:autoSpaceDE w:val="0"/>
+        <w:autoSpaceDN w:val="0"/>
+        <w:adjustRightInd w:val="0"/>
+        <w:rPr>
+          <w:rFonts w:ascii="Helvetica Neue" w:hAnsi="Helvetica Neue" w:cs="Helvetica Neue"/>
+          <w:lang w:val="en-US"/>
+        </w:rPr>
+      </w:pPr>
+      <w:r>
+        <w:rPr>
+          <w:rFonts w:ascii="Helvetica Neue" w:hAnsi="Helvetica Neue" w:cs="Helvetica Neue"/>
+          <w:lang w:val="en-US"/>
+        </w:rPr>
+        <w:t>accounts class -</w:t>
+      </w:r>
+      <w:r>
+        <w:rPr>
+          <w:rFonts w:ascii="Helvetica Neue" w:hAnsi="Helvetica Neue" w:cs="Helvetica Neue"/>
+          <w:b/>
+          <w:bCs/>
+          <w:lang w:val="en-US"/>
+        </w:rPr>
+        <w:t>Maple + 1 more person</w:t>
+      </w:r>
+    </w:p>
+    <w:p>
+      <w:pPr>
+        <w:pStyle w:val="ListParagraph"/>
+        <w:numPr>
+          <w:ilvl w:val="0"/>
+          <w:numId w:val="4"/>
+        </w:numPr>
+        <w:autoSpaceDE w:val="0"/>
+        <w:autoSpaceDN w:val="0"/>
+        <w:adjustRightInd w:val="0"/>
+        <w:rPr>
+          <w:rFonts w:ascii="Helvetica Neue" w:hAnsi="Helvetica Neue" w:cs="Helvetica Neue"/>
+          <w:lang w:val="en-US"/>
+        </w:rPr>
+      </w:pPr>
+      <w:r>
+        <w:rPr>
+          <w:rFonts w:ascii="Helvetica Neue" w:hAnsi="Helvetica Neue" w:cs="Helvetica Neue"/>
+          <w:lang w:val="en-US"/>
+        </w:rPr>
+        <w:t xml:space="preserve">4 </w:t>
+      </w:r>
+      <w:r>
+        <w:rPr>
+          <w:rFonts w:ascii="Helvetica Neue" w:hAnsi="Helvetica Neue" w:cs="Helvetica Neue"/>
+          <w:lang w:val="en-US"/>
+        </w:rPr>
+        <w:t xml:space="preserve">accounts </w:t>
+      </w:r>
       <w:bookmarkStart w:id="0" w:name="_GoBack"/>
       <w:bookmarkEnd w:id="0"/>
-    </w:p>
-    <w:p>
-      <w:pPr>
-        <w:pStyle w:val="ListParagraph"/>
-        <w:numPr>
-          <w:ilvl w:val="1"/>
-          <w:numId w:val="4"/>
-        </w:numPr>
-        <w:rPr>
-          <w:rFonts w:ascii="Helvetica Neue" w:hAnsi="Helvetica Neue" w:cs="Helvetica Neue"/>
-          <w:lang w:val="en-US"/>
-        </w:rPr>
-      </w:pPr>
-      <w:r>
-        <w:rPr>
-          <w:rFonts w:ascii="Helvetica Neue" w:hAnsi="Helvetica Neue" w:cs="Helvetica Neue"/>
-          <w:lang w:val="en-US"/>
-        </w:rPr>
-        <w:t>If you can make it completely up-to-date, that is even better! (but optional).</w:t>
-      </w:r>
-    </w:p>
-    <w:p>
-      <w:pPr>
-        <w:pStyle w:val="ListParagraph"/>
-        <w:numPr>
-          <w:ilvl w:val="1"/>
-          <w:numId w:val="4"/>
-        </w:numPr>
-        <w:rPr>
-          <w:rFonts w:ascii="Helvetica Neue" w:hAnsi="Helvetica Neue" w:cs="Helvetica Neue"/>
-          <w:lang w:val="en-US"/>
-        </w:rPr>
-      </w:pPr>
-      <w:r>
-        <w:rPr>
-          <w:rFonts w:ascii="Helvetica Neue" w:hAnsi="Helvetica Neue" w:cs="Helvetica Neue"/>
-          <w:lang w:val="en-US"/>
-        </w:rPr>
-        <w:t>If you want to include time stamps, you can do this any way you want</w:t>
-      </w:r>
-      <w:r>
-        <w:rPr>
-          <w:rFonts w:ascii="Helvetica Neue" w:hAnsi="Helvetica Neue" w:cs="Helvetica Neue"/>
-          <w:lang w:val="en-US"/>
-        </w:rPr>
-        <w:t xml:space="preserve">; </w:t>
-      </w:r>
-      <w:r>
-        <w:rPr>
-          <w:rFonts w:ascii="Helvetica Neue" w:hAnsi="Helvetica Neue" w:cs="Helvetica Neue"/>
-          <w:lang w:val="en-US"/>
-        </w:rPr>
-        <w:t>through the input file(s), using the system clock, or any other way.</w:t>
-      </w:r>
-    </w:p>
-    <w:p>
-      <w:pPr>
-        <w:pStyle w:val="ListParagraph"/>
-        <w:numPr>
-          <w:ilvl w:val="0"/>
-          <w:numId w:val="4"/>
-        </w:numPr>
-        <w:autoSpaceDE w:val="0"/>
-        <w:autoSpaceDN w:val="0"/>
-        <w:adjustRightInd w:val="0"/>
-        <w:rPr>
-          <w:rFonts w:ascii="Helvetica Neue" w:hAnsi="Helvetica Neue" w:cs="Helvetica Neue"/>
-          <w:lang w:val="en-US"/>
-        </w:rPr>
-      </w:pPr>
-      <w:r>
-        <w:rPr>
-          <w:rFonts w:ascii="Helvetica Neue" w:hAnsi="Helvetica Neue" w:cs="Helvetica Neue"/>
-          <w:lang w:val="en-US"/>
-        </w:rPr>
-        <w:t>Handling cash (static variable)</w:t>
-      </w:r>
-      <w:r>
-        <w:rPr>
-          <w:rFonts w:ascii="Helvetica Neue" w:hAnsi="Helvetica Neue" w:cs="Helvetica Neue"/>
-          <w:lang w:val="en-US"/>
-        </w:rPr>
-        <w:t>:</w:t>
-      </w:r>
-    </w:p>
-    <w:p>
-      <w:pPr>
-        <w:pStyle w:val="ListParagraph"/>
-        <w:numPr>
-          <w:ilvl w:val="1"/>
-          <w:numId w:val="4"/>
-        </w:numPr>
-        <w:rPr>
-          <w:rFonts w:ascii="Helvetica Neue" w:hAnsi="Helvetica Neue" w:cs="Helvetica Neue"/>
-          <w:lang w:val="en-US"/>
-        </w:rPr>
-      </w:pPr>
-      <w:r>
-        <w:rPr>
-          <w:rFonts w:ascii="Helvetica Neue" w:hAnsi="Helvetica Neue" w:cs="Helvetica Neue"/>
-          <w:lang w:val="en-US"/>
-        </w:rPr>
-        <w:t>The bank machine should know how many $5, $10, $20, and $50 bills it has. When the amount of any denomination goes below 20, your program should send an alert to a file called alerts.txt that the real-life manager would read and handle by restocking the machine. When a user requests a withdrawal, your program will have to decide which bills to give to the user and decrease the total of those denominations accordingly.</w:t>
-      </w:r>
-    </w:p>
-    <w:p>
-      <w:pPr>
-        <w:pStyle w:val="ListParagraph"/>
-        <w:numPr>
-          <w:ilvl w:val="0"/>
-          <w:numId w:val="4"/>
-        </w:numPr>
-        <w:autoSpaceDE w:val="0"/>
-        <w:autoSpaceDN w:val="0"/>
-        <w:adjustRightInd w:val="0"/>
-        <w:rPr>
-          <w:rFonts w:ascii="Helvetica Neue" w:hAnsi="Helvetica Neue" w:cs="Helvetica Neue"/>
-          <w:lang w:val="en-US"/>
-        </w:rPr>
-      </w:pPr>
-      <w:r>
-        <w:rPr>
-          <w:rFonts w:ascii="Helvetica Neue" w:hAnsi="Helvetica Neue" w:cs="Helvetica Neue"/>
-          <w:lang w:val="en-US"/>
-        </w:rPr>
-        <w:t>Bank manager (</w:t>
-      </w:r>
-      <w:r>
-        <w:rPr>
-          <w:rFonts w:ascii="Helvetica Neue" w:hAnsi="Helvetica Neue" w:cs="Helvetica Neue"/>
-          <w:lang w:val="en-US"/>
-        </w:rPr>
-        <w:t>final instance</w:t>
-      </w:r>
-      <w:r>
-        <w:rPr>
-          <w:rFonts w:ascii="Helvetica Neue" w:hAnsi="Helvetica Neue" w:cs="Helvetica Neue"/>
-          <w:lang w:val="en-US"/>
-        </w:rPr>
-        <w:t xml:space="preserve"> variable)</w:t>
-      </w:r>
-      <w:r>
-        <w:rPr>
-          <w:rFonts w:ascii="Helvetica Neue" w:hAnsi="Helvetica Neue" w:cs="Helvetica Neue"/>
-          <w:lang w:val="en-US"/>
-        </w:rPr>
-        <w:t>:</w:t>
-      </w:r>
-    </w:p>
-    <w:p>
-      <w:pPr>
-        <w:pStyle w:val="ListParagraph"/>
-        <w:numPr>
-          <w:ilvl w:val="1"/>
-          <w:numId w:val="4"/>
-        </w:numPr>
-        <w:autoSpaceDE w:val="0"/>
-        <w:autoSpaceDN w:val="0"/>
-        <w:adjustRightInd w:val="0"/>
-        <w:rPr>
-          <w:rFonts w:ascii="Helvetica Neue" w:hAnsi="Helvetica Neue" w:cs="Helvetica Neue"/>
-          <w:lang w:val="en-US"/>
-        </w:rPr>
-      </w:pPr>
-      <w:r>
-        <w:rPr>
-          <w:rFonts w:ascii="Helvetica Neue" w:hAnsi="Helvetica Neue" w:cs="Helvetica Neue"/>
-          <w:lang w:val="en-US"/>
-        </w:rPr>
-        <w:t>The bank manager is the only person who should be able to create a login and set the initial password for a user</w:t>
-      </w:r>
-    </w:p>
-    <w:p>
-      <w:pPr>
-        <w:pStyle w:val="ListParagraph"/>
-        <w:numPr>
-          <w:ilvl w:val="1"/>
-          <w:numId w:val="4"/>
-        </w:numPr>
-        <w:autoSpaceDE w:val="0"/>
-        <w:autoSpaceDN w:val="0"/>
-        <w:adjustRightInd w:val="0"/>
-        <w:rPr>
-          <w:rFonts w:ascii="Helvetica Neue" w:hAnsi="Helvetica Neue" w:cs="Helvetica Neue"/>
-          <w:lang w:val="en-US"/>
-        </w:rPr>
-      </w:pPr>
-      <w:r>
-        <w:rPr>
-          <w:rFonts w:ascii="Helvetica Neue" w:hAnsi="Helvetica Neue" w:cs="Helvetica Neue"/>
-          <w:lang w:val="en-US"/>
-        </w:rPr>
-        <w:t>Also, they can increase the number of $5, $10, $20, and/or $50 bills in the machine to simulate restocking the machine</w:t>
-      </w:r>
-    </w:p>
-    <w:p>
-      <w:pPr>
-        <w:pStyle w:val="ListParagraph"/>
-        <w:numPr>
-          <w:ilvl w:val="1"/>
-          <w:numId w:val="4"/>
-        </w:numPr>
-        <w:autoSpaceDE w:val="0"/>
-        <w:autoSpaceDN w:val="0"/>
-        <w:adjustRightInd w:val="0"/>
-        <w:rPr>
-          <w:rFonts w:ascii="Helvetica Neue" w:hAnsi="Helvetica Neue" w:cs="Helvetica Neue"/>
-          <w:lang w:val="en-US"/>
-        </w:rPr>
-      </w:pPr>
-      <w:r>
-        <w:rPr>
-          <w:rFonts w:ascii="Helvetica Neue" w:hAnsi="Helvetica Neue" w:cs="Helvetica Neue"/>
-          <w:lang w:val="en-US"/>
-        </w:rPr>
-        <w:t xml:space="preserve">Lastly, the manager </w:t>
-      </w:r>
-      <w:proofErr w:type="gramStart"/>
-      <w:r>
-        <w:rPr>
-          <w:rFonts w:ascii="Helvetica Neue" w:hAnsi="Helvetica Neue" w:cs="Helvetica Neue"/>
-          <w:lang w:val="en-US"/>
-        </w:rPr>
-        <w:t>has the ability to</w:t>
-      </w:r>
-      <w:proofErr w:type="gramEnd"/>
-      <w:r>
-        <w:rPr>
-          <w:rFonts w:ascii="Helvetica Neue" w:hAnsi="Helvetica Neue" w:cs="Helvetica Neue"/>
-          <w:lang w:val="en-US"/>
-        </w:rPr>
-        <w:t xml:space="preserve"> undo the most recent transaction on any asset or debt account, except for paying bills.</w:t>
-      </w:r>
-    </w:p>
-    <w:p>
-      <w:pPr>
-        <w:pStyle w:val="ListParagraph"/>
-        <w:numPr>
-          <w:ilvl w:val="0"/>
-          <w:numId w:val="4"/>
-        </w:numPr>
-        <w:autoSpaceDE w:val="0"/>
-        <w:autoSpaceDN w:val="0"/>
-        <w:adjustRightInd w:val="0"/>
-        <w:rPr>
-          <w:rFonts w:ascii="Helvetica Neue" w:hAnsi="Helvetica Neue" w:cs="Helvetica Neue"/>
-          <w:lang w:val="en-US"/>
-        </w:rPr>
-      </w:pPr>
-      <w:r>
-        <w:rPr>
-          <w:rFonts w:ascii="Helvetica Neue" w:hAnsi="Helvetica Neue" w:cs="Helvetica Neue"/>
-          <w:lang w:val="en-US"/>
-        </w:rPr>
-        <w:t>u</w:t>
-      </w:r>
-      <w:r>
-        <w:rPr>
-          <w:rFonts w:ascii="Helvetica Neue" w:hAnsi="Helvetica Neue" w:cs="Helvetica Neue"/>
-          <w:lang w:val="en-US"/>
-        </w:rPr>
-        <w:t>ser info</w:t>
-      </w:r>
-      <w:r>
-        <w:rPr>
-          <w:rFonts w:ascii="Helvetica Neue" w:hAnsi="Helvetica Neue" w:cs="Helvetica Neue"/>
-          <w:lang w:val="en-US"/>
-        </w:rPr>
-        <w:t xml:space="preserve">: </w:t>
-      </w:r>
-      <w:r>
-        <w:rPr>
-          <w:rFonts w:ascii="Helvetica Neue" w:hAnsi="Helvetica Neue" w:cs="Helvetica Neue"/>
-          <w:lang w:val="en-US"/>
-        </w:rPr>
-        <w:t>user</w:t>
-      </w:r>
-      <w:r>
-        <w:rPr>
-          <w:rFonts w:ascii="Helvetica Neue" w:hAnsi="Helvetica Neue" w:cs="Helvetica Neue"/>
-          <w:lang w:val="en-US"/>
-        </w:rPr>
-        <w:t>s</w:t>
-      </w:r>
-      <w:r>
-        <w:rPr>
-          <w:rFonts w:ascii="Helvetica Neue" w:hAnsi="Helvetica Neue" w:cs="Helvetica Neue"/>
-          <w:lang w:val="en-US"/>
-        </w:rPr>
-        <w:t xml:space="preserve"> should have the option to see on the screen</w:t>
-      </w:r>
-      <w:r>
-        <w:rPr>
-          <w:rFonts w:ascii="Helvetica Neue" w:hAnsi="Helvetica Neue" w:cs="Helvetica Neue"/>
-          <w:lang w:val="en-US"/>
-        </w:rPr>
-        <w:t>:</w:t>
-      </w:r>
-    </w:p>
-    <w:p>
-      <w:pPr>
-        <w:pStyle w:val="ListParagraph"/>
-        <w:numPr>
-          <w:ilvl w:val="1"/>
-          <w:numId w:val="4"/>
-        </w:numPr>
-        <w:autoSpaceDE w:val="0"/>
-        <w:autoSpaceDN w:val="0"/>
-        <w:adjustRightInd w:val="0"/>
-        <w:rPr>
-          <w:rFonts w:ascii="Helvetica Neue" w:hAnsi="Helvetica Neue" w:cs="Helvetica Neue"/>
-          <w:lang w:val="en-US"/>
-        </w:rPr>
-      </w:pPr>
-      <w:r>
-        <w:rPr>
-          <w:rFonts w:ascii="Helvetica Neue" w:hAnsi="Helvetica Neue" w:cs="Helvetica Neue"/>
-          <w:lang w:val="en-US"/>
-        </w:rPr>
-        <w:t>a s</w:t>
-      </w:r>
-      <w:r>
-        <w:rPr>
-          <w:rFonts w:ascii="Helvetica Neue" w:hAnsi="Helvetica Neue" w:cs="Helvetica Neue"/>
-          <w:lang w:val="en-US"/>
-        </w:rPr>
-        <w:t xml:space="preserve">ummary of all </w:t>
-      </w:r>
-      <w:r>
-        <w:rPr>
-          <w:rFonts w:ascii="Helvetica Neue" w:hAnsi="Helvetica Neue" w:cs="Helvetica Neue"/>
-          <w:lang w:val="en-US"/>
-        </w:rPr>
-        <w:t xml:space="preserve">their </w:t>
-      </w:r>
-      <w:r>
-        <w:rPr>
-          <w:rFonts w:ascii="Helvetica Neue" w:hAnsi="Helvetica Neue" w:cs="Helvetica Neue"/>
-          <w:lang w:val="en-US"/>
-        </w:rPr>
-        <w:t>account balances</w:t>
-      </w:r>
-    </w:p>
-    <w:p>
-      <w:pPr>
-        <w:pStyle w:val="ListParagraph"/>
-        <w:numPr>
-          <w:ilvl w:val="1"/>
-          <w:numId w:val="4"/>
-        </w:numPr>
-        <w:rPr>
-          <w:rFonts w:ascii="Helvetica Neue" w:hAnsi="Helvetica Neue" w:cs="Helvetica Neue"/>
-          <w:lang w:val="en-US"/>
-        </w:rPr>
-      </w:pPr>
-      <w:r>
-        <w:rPr>
-          <w:rFonts w:ascii="Helvetica Neue" w:hAnsi="Helvetica Neue" w:cs="Helvetica Neue"/>
-          <w:lang w:val="en-US"/>
-        </w:rPr>
-        <w:t>the most recent transaction on any account</w:t>
-      </w:r>
-    </w:p>
-    <w:p>
-      <w:pPr>
-        <w:pStyle w:val="ListParagraph"/>
-        <w:numPr>
-          <w:ilvl w:val="1"/>
-          <w:numId w:val="4"/>
-        </w:numPr>
-        <w:rPr>
-          <w:rFonts w:ascii="Helvetica Neue" w:hAnsi="Helvetica Neue" w:cs="Helvetica Neue"/>
-          <w:lang w:val="en-US"/>
-        </w:rPr>
-      </w:pPr>
-      <w:r>
-        <w:rPr>
-          <w:rFonts w:ascii="Helvetica Neue" w:hAnsi="Helvetica Neue" w:cs="Helvetica Neue"/>
-          <w:lang w:val="en-US"/>
-        </w:rPr>
-        <w:t>the date of creation of one of their accounts</w:t>
-      </w:r>
-    </w:p>
-    <w:p>
-      <w:pPr>
-        <w:pStyle w:val="ListParagraph"/>
-        <w:numPr>
-          <w:ilvl w:val="1"/>
-          <w:numId w:val="4"/>
-        </w:numPr>
-        <w:rPr>
-          <w:rFonts w:ascii="Helvetica Neue" w:hAnsi="Helvetica Neue" w:cs="Helvetica Neue"/>
-          <w:lang w:val="en-US"/>
-        </w:rPr>
-      </w:pPr>
-      <w:r>
-        <w:rPr>
-          <w:rFonts w:ascii="Helvetica Neue" w:hAnsi="Helvetica Neue" w:cs="Helvetica Neue"/>
-          <w:lang w:val="en-US"/>
-        </w:rPr>
-        <w:t>their net total (The total of their debt account balances subtracted from the total of their asset account balances.)</w:t>
-      </w:r>
-    </w:p>
-    <w:p>
-      <w:pPr>
-        <w:pStyle w:val="ListParagraph"/>
-        <w:numPr>
-          <w:ilvl w:val="0"/>
-          <w:numId w:val="4"/>
-        </w:numPr>
-        <w:autoSpaceDE w:val="0"/>
-        <w:autoSpaceDN w:val="0"/>
-        <w:adjustRightInd w:val="0"/>
-        <w:rPr>
-          <w:rFonts w:ascii="Helvetica Neue" w:hAnsi="Helvetica Neue" w:cs="Helvetica Neue"/>
-          <w:lang w:val="en-US"/>
-        </w:rPr>
-      </w:pPr>
-      <w:r>
-        <w:rPr>
-          <w:rFonts w:ascii="Helvetica Neue" w:hAnsi="Helvetica Neue" w:cs="Helvetica Neue"/>
-          <w:lang w:val="en-US"/>
-        </w:rPr>
-        <w:t>users can</w:t>
-      </w:r>
-      <w:r>
-        <w:rPr>
-          <w:rFonts w:ascii="Helvetica Neue" w:hAnsi="Helvetica Neue" w:cs="Helvetica Neue"/>
-          <w:lang w:val="en-US"/>
-        </w:rPr>
-        <w:t xml:space="preserve"> interact with their accounts by</w:t>
-      </w:r>
-      <w:r>
-        <w:rPr>
-          <w:rFonts w:ascii="Helvetica Neue" w:hAnsi="Helvetica Neue" w:cs="Helvetica Neue"/>
-          <w:lang w:val="en-US"/>
-        </w:rPr>
-        <w:t>:</w:t>
-      </w:r>
-    </w:p>
-    <w:p>
-      <w:pPr>
-        <w:pStyle w:val="ListParagraph"/>
-        <w:numPr>
-          <w:ilvl w:val="1"/>
-          <w:numId w:val="4"/>
-        </w:numPr>
-        <w:autoSpaceDE w:val="0"/>
-        <w:autoSpaceDN w:val="0"/>
-        <w:adjustRightInd w:val="0"/>
-        <w:rPr>
-          <w:rFonts w:ascii="Helvetica Neue" w:hAnsi="Helvetica Neue" w:cs="Helvetica Neue"/>
-          <w:lang w:val="en-US"/>
-        </w:rPr>
-      </w:pPr>
-      <w:r>
-        <w:rPr>
-          <w:rFonts w:ascii="Helvetica Neue" w:hAnsi="Helvetica Neue" w:cs="Helvetica Neue"/>
-          <w:lang w:val="en-US"/>
-        </w:rPr>
-        <w:lastRenderedPageBreak/>
-        <w:t>viewing their account balance(s)</w:t>
-      </w:r>
-    </w:p>
-    <w:p>
-      <w:pPr>
-        <w:pStyle w:val="ListParagraph"/>
-        <w:numPr>
-          <w:ilvl w:val="1"/>
-          <w:numId w:val="4"/>
-        </w:numPr>
-        <w:autoSpaceDE w:val="0"/>
-        <w:autoSpaceDN w:val="0"/>
-        <w:adjustRightInd w:val="0"/>
-        <w:rPr>
-          <w:rFonts w:ascii="Helvetica Neue" w:hAnsi="Helvetica Neue" w:cs="Helvetica Neue"/>
-          <w:lang w:val="en-US"/>
-        </w:rPr>
-      </w:pPr>
-      <w:r>
-        <w:rPr>
-          <w:rFonts w:ascii="Helvetica Neue" w:hAnsi="Helvetica Neue" w:cs="Helvetica Neue"/>
-          <w:lang w:val="en-US"/>
-        </w:rPr>
-        <w:t>transfer money between accounts that they own</w:t>
-      </w:r>
-    </w:p>
-    <w:p>
-      <w:pPr>
-        <w:pStyle w:val="ListParagraph"/>
-        <w:numPr>
-          <w:ilvl w:val="1"/>
-          <w:numId w:val="4"/>
-        </w:numPr>
-        <w:autoSpaceDE w:val="0"/>
-        <w:autoSpaceDN w:val="0"/>
-        <w:adjustRightInd w:val="0"/>
-        <w:rPr>
-          <w:rFonts w:ascii="Helvetica Neue" w:hAnsi="Helvetica Neue" w:cs="Helvetica Neue"/>
-          <w:lang w:val="en-US"/>
-        </w:rPr>
-      </w:pPr>
-      <w:r>
-        <w:rPr>
-          <w:rFonts w:ascii="Helvetica Neue" w:hAnsi="Helvetica Neue" w:cs="Helvetica Neue"/>
-          <w:lang w:val="en-US"/>
-        </w:rPr>
-        <w:t>withdraw money from an account (This will decrease their balance.)</w:t>
-      </w:r>
-    </w:p>
-    <w:p>
-      <w:pPr>
-        <w:pStyle w:val="ListParagraph"/>
-        <w:numPr>
-          <w:ilvl w:val="1"/>
-          <w:numId w:val="4"/>
-        </w:numPr>
-        <w:autoSpaceDE w:val="0"/>
-        <w:autoSpaceDN w:val="0"/>
-        <w:adjustRightInd w:val="0"/>
-        <w:rPr>
-          <w:rFonts w:ascii="Helvetica Neue" w:hAnsi="Helvetica Neue" w:cs="Helvetica Neue"/>
-          <w:lang w:val="en-US"/>
-        </w:rPr>
-      </w:pPr>
-      <w:r>
-        <w:rPr>
-          <w:rFonts w:ascii="Helvetica Neue" w:hAnsi="Helvetica Neue" w:cs="Helvetica Neue"/>
-          <w:lang w:val="en-US"/>
-        </w:rPr>
-        <w:t>transfer money from their account to another user's account (This will also decrease their balance.)</w:t>
-      </w:r>
-    </w:p>
-    <w:p>
-      <w:pPr>
-        <w:pStyle w:val="ListParagraph"/>
-        <w:numPr>
-          <w:ilvl w:val="1"/>
-          <w:numId w:val="4"/>
-        </w:numPr>
-        <w:autoSpaceDE w:val="0"/>
-        <w:autoSpaceDN w:val="0"/>
-        <w:adjustRightInd w:val="0"/>
-        <w:rPr>
-          <w:rFonts w:ascii="Helvetica Neue" w:hAnsi="Helvetica Neue" w:cs="Helvetica Neue"/>
-          <w:lang w:val="en-US"/>
-        </w:rPr>
-      </w:pPr>
-      <w:r>
-        <w:rPr>
-          <w:rFonts w:ascii="Helvetica Neue" w:hAnsi="Helvetica Neue" w:cs="Helvetica Neue"/>
-          <w:lang w:val="en-US"/>
-        </w:rPr>
-        <w:t>pay a bill by transferring money out to a non-user's account (This can be stored in an </w:t>
-      </w:r>
-      <w:r>
-        <w:rPr>
-          <w:rFonts w:ascii="Helvetica Neue" w:hAnsi="Helvetica Neue" w:cs="Helvetica Neue"/>
-          <w:b/>
-          <w:bCs/>
-          <w:lang w:val="en-US"/>
-        </w:rPr>
-        <w:t>outgoing.txt</w:t>
-      </w:r>
-      <w:r>
-        <w:rPr>
-          <w:rFonts w:ascii="Helvetica Neue" w:hAnsi="Helvetica Neue" w:cs="Helvetica Neue"/>
-          <w:lang w:val="en-US"/>
-        </w:rPr>
-        <w:t> file that is outside of the program. It also decreases their balance.)</w:t>
-      </w:r>
-    </w:p>
-    <w:p>
-      <w:pPr>
-        <w:pStyle w:val="ListParagraph"/>
-        <w:numPr>
-          <w:ilvl w:val="1"/>
-          <w:numId w:val="4"/>
-        </w:numPr>
-        <w:autoSpaceDE w:val="0"/>
-        <w:autoSpaceDN w:val="0"/>
-        <w:adjustRightInd w:val="0"/>
-        <w:rPr>
-          <w:rFonts w:ascii="Helvetica Neue" w:hAnsi="Helvetica Neue" w:cs="Helvetica Neue"/>
-          <w:lang w:val="en-US"/>
-        </w:rPr>
-      </w:pPr>
-      <w:r>
-        <w:rPr>
-          <w:rFonts w:ascii="Helvetica Neue" w:hAnsi="Helvetica Neue" w:cs="Helvetica Neue"/>
-          <w:lang w:val="en-US"/>
-        </w:rPr>
-        <w:t>deposit money into their account by entering a cheque or cash into the machine (This will be simulated by individual lines in an input file called </w:t>
-      </w:r>
-      <w:r>
-        <w:rPr>
-          <w:rFonts w:ascii="Helvetica Neue" w:hAnsi="Helvetica Neue" w:cs="Helvetica Neue"/>
-          <w:b/>
-          <w:bCs/>
-          <w:lang w:val="en-US"/>
-        </w:rPr>
-        <w:t>deposits.txt</w:t>
-      </w:r>
-      <w:r>
-        <w:rPr>
-          <w:rFonts w:ascii="Helvetica Neue" w:hAnsi="Helvetica Neue" w:cs="Helvetica Neue"/>
-          <w:lang w:val="en-US"/>
-        </w:rPr>
-        <w:t>. You can decide the format of the file. This will increase their balance.)</w:t>
-      </w:r>
-    </w:p>
-    <w:p>
-      <w:pPr>
-        <w:pStyle w:val="ListParagraph"/>
-        <w:numPr>
-          <w:ilvl w:val="1"/>
-          <w:numId w:val="4"/>
-        </w:numPr>
-        <w:autoSpaceDE w:val="0"/>
-        <w:autoSpaceDN w:val="0"/>
-        <w:adjustRightInd w:val="0"/>
-        <w:rPr>
-          <w:rFonts w:ascii="Helvetica Neue" w:hAnsi="Helvetica Neue" w:cs="Helvetica Neue"/>
-          <w:lang w:val="en-US"/>
-        </w:rPr>
-      </w:pPr>
-      <w:r>
-        <w:rPr>
-          <w:rFonts w:ascii="Helvetica Neue" w:hAnsi="Helvetica Neue" w:cs="Helvetica Neue"/>
-          <w:lang w:val="en-US"/>
-        </w:rPr>
-        <w:t>requesting the creation of an account from the bank manager</w:t>
-      </w:r>
-    </w:p>
-    <w:p>
-      <w:pPr>
-        <w:autoSpaceDE w:val="0"/>
-        <w:autoSpaceDN w:val="0"/>
-        <w:adjustRightInd w:val="0"/>
-        <w:rPr>
-          <w:rFonts w:ascii="Helvetica Neue" w:hAnsi="Helvetica Neue" w:cs="Helvetica Neue"/>
-          <w:lang w:val="en-US"/>
-        </w:rPr>
-      </w:pPr>
-    </w:p>
-    <w:p>
-      <w:pPr>
-        <w:autoSpaceDE w:val="0"/>
-        <w:autoSpaceDN w:val="0"/>
-        <w:adjustRightInd w:val="0"/>
-        <w:rPr>
-          <w:rFonts w:ascii="Helvetica Neue" w:hAnsi="Helvetica Neue" w:cs="Helvetica Neue"/>
-          <w:lang w:val="en-US"/>
-        </w:rPr>
-      </w:pPr>
-      <w:r>
-        <w:rPr>
-          <w:rFonts w:ascii="Helvetica Neue" w:hAnsi="Helvetica Neue" w:cs="Helvetica Neue"/>
-          <w:lang w:val="en-US"/>
-        </w:rPr>
-        <w:t>2nd parents Accounts (class) - accounts class extends parent class -</w:t>
-      </w:r>
-      <w:r>
-        <w:rPr>
-          <w:rFonts w:ascii="Helvetica Neue" w:hAnsi="Helvetica Neue" w:cs="Helvetica Neue"/>
-          <w:b/>
-          <w:bCs/>
-          <w:lang w:val="en-US"/>
-        </w:rPr>
-        <w:t>Maple + 1 more person</w:t>
-      </w:r>
-    </w:p>
-    <w:p>
-      <w:pPr>
-        <w:pStyle w:val="ListParagraph"/>
-        <w:numPr>
-          <w:ilvl w:val="0"/>
-          <w:numId w:val="4"/>
-        </w:numPr>
-        <w:autoSpaceDE w:val="0"/>
-        <w:autoSpaceDN w:val="0"/>
-        <w:adjustRightInd w:val="0"/>
-        <w:rPr>
-          <w:rFonts w:ascii="Helvetica Neue" w:hAnsi="Helvetica Neue" w:cs="Helvetica Neue"/>
-          <w:lang w:val="en-US"/>
-        </w:rPr>
-      </w:pPr>
-      <w:r>
-        <w:rPr>
-          <w:rFonts w:ascii="Helvetica Neue" w:hAnsi="Helvetica Neue" w:cs="Helvetica Neue"/>
-          <w:lang w:val="en-US"/>
-        </w:rPr>
-        <w:t>4 subclasses</w:t>
+      <w:r>
+        <w:rPr>
+          <w:rFonts w:ascii="Helvetica Neue" w:hAnsi="Helvetica Neue" w:cs="Helvetica Neue"/>
+          <w:lang w:val="en-US"/>
+        </w:rPr>
+        <w:t>subclasses</w:t>
       </w:r>
     </w:p>
     <w:p>

</xml_diff>